<commit_message>
Cosmetic fix to Compilers lecture notes for week1 of sep101.
</commit_message>
<xml_diff>
--- a/sep101/Week1/Compilers.docx
+++ b/sep101/Week1/Compilers.docx
@@ -1,6 +1,6 @@
 
 <file path=word/document.xml><?xml version="1.0" encoding="utf-8"?>
-<w:document xmlns:wpc="http://schemas.microsoft.com/office/word/2010/wordprocessingCanvas" xmlns:cx="http://schemas.microsoft.com/office/drawing/2014/chartex" xmlns:cx1="http://schemas.microsoft.com/office/drawing/2015/9/8/chartex" xmlns:cx2="http://schemas.microsoft.com/office/drawing/2015/10/21/chartex" xmlns:cx3="http://schemas.microsoft.com/office/drawing/2016/5/9/chartex" xmlns:cx4="http://schemas.microsoft.com/office/drawing/2016/5/10/chartex" xmlns:cx5="http://schemas.microsoft.com/office/drawing/2016/5/11/chartex" xmlns:cx6="http://schemas.microsoft.com/office/drawing/2016/5/12/chartex" xmlns:cx7="http://schemas.microsoft.com/office/drawing/2016/5/13/chartex" xmlns:cx8="http://schemas.microsoft.com/office/drawing/2016/5/14/chartex" xmlns:mc="http://schemas.openxmlformats.org/markup-compatibility/2006" xmlns:aink="http://schemas.microsoft.com/office/drawing/2016/ink" xmlns:am3d="http://schemas.microsoft.com/office/drawing/2017/model3d" xmlns:o="urn:schemas-microsoft-com:office:office" xmlns:r="http://schemas.openxmlformats.org/officeDocument/2006/relationships" xmlns:m="http://schemas.openxmlformats.org/officeDocument/2006/math" xmlns:v="urn:schemas-microsoft-com:vml" xmlns:wp14="http://schemas.microsoft.com/office/word/2010/wordprocessingDrawing" xmlns:wp="http://schemas.openxmlformats.org/drawingml/2006/wordprocessingDrawing" xmlns:w10="urn:schemas-microsoft-com:office:word" xmlns:w="http://schemas.openxmlformats.org/wordprocessingml/2006/main" xmlns:w14="http://schemas.microsoft.com/office/word/2010/wordml" xmlns:w15="http://schemas.microsoft.com/office/word/2012/wordml" xmlns:w16cex="http://schemas.microsoft.com/office/word/2018/wordml/cex" xmlns:w16cid="http://schemas.microsoft.com/office/word/2016/wordml/cid" xmlns:w16="http://schemas.microsoft.com/office/word/2018/wordml" xmlns:w16se="http://schemas.microsoft.com/office/word/2015/wordml/symex" xmlns:wpg="http://schemas.microsoft.com/office/word/2010/wordprocessingGroup" xmlns:wpi="http://schemas.microsoft.com/office/word/2010/wordprocessingInk" xmlns:wne="http://schemas.microsoft.com/office/word/2006/wordml" xmlns:wps="http://schemas.microsoft.com/office/word/2010/wordprocessingShape" mc:Ignorable="w14 w15 w16se w16cid w16 w16cex wp14">
+<w:document xmlns:wpc="http://schemas.microsoft.com/office/word/2010/wordprocessingCanvas" xmlns:cx="http://schemas.microsoft.com/office/drawing/2014/chartex" xmlns:cx1="http://schemas.microsoft.com/office/drawing/2015/9/8/chartex" xmlns:cx2="http://schemas.microsoft.com/office/drawing/2015/10/21/chartex" xmlns:cx3="http://schemas.microsoft.com/office/drawing/2016/5/9/chartex" xmlns:cx4="http://schemas.microsoft.com/office/drawing/2016/5/10/chartex" xmlns:cx5="http://schemas.microsoft.com/office/drawing/2016/5/11/chartex" xmlns:cx6="http://schemas.microsoft.com/office/drawing/2016/5/12/chartex" xmlns:cx7="http://schemas.microsoft.com/office/drawing/2016/5/13/chartex" xmlns:cx8="http://schemas.microsoft.com/office/drawing/2016/5/14/chartex" xmlns:mc="http://schemas.openxmlformats.org/markup-compatibility/2006" xmlns:aink="http://schemas.microsoft.com/office/drawing/2016/ink" xmlns:am3d="http://schemas.microsoft.com/office/drawing/2017/model3d" xmlns:o="urn:schemas-microsoft-com:office:office" xmlns:r="http://schemas.openxmlformats.org/officeDocument/2006/relationships" xmlns:m="http://schemas.openxmlformats.org/officeDocument/2006/math" xmlns:v="urn:schemas-microsoft-com:vml" xmlns:wp14="http://schemas.microsoft.com/office/word/2010/wordprocessingDrawing" xmlns:wp="http://schemas.openxmlformats.org/drawingml/2006/wordprocessingDrawing" xmlns:w10="urn:schemas-microsoft-com:office:word" xmlns:w="http://schemas.openxmlformats.org/wordprocessingml/2006/main" xmlns:w14="http://schemas.microsoft.com/office/word/2010/wordml" xmlns:w15="http://schemas.microsoft.com/office/word/2012/wordml" xmlns:w16cex="http://schemas.microsoft.com/office/word/2018/wordml/cex" xmlns:w16cid="http://schemas.microsoft.com/office/word/2016/wordml/cid" xmlns:w16="http://schemas.microsoft.com/office/word/2018/wordml" xmlns:w16sdtdh="http://schemas.microsoft.com/office/word/2020/wordml/sdtdatahash" xmlns:w16se="http://schemas.microsoft.com/office/word/2015/wordml/symex" xmlns:wpg="http://schemas.microsoft.com/office/word/2010/wordprocessingGroup" xmlns:wpi="http://schemas.microsoft.com/office/word/2010/wordprocessingInk" xmlns:wne="http://schemas.microsoft.com/office/word/2006/wordml" xmlns:wps="http://schemas.microsoft.com/office/word/2010/wordprocessingShape" mc:Ignorable="w14 w15 w16se w16cid w16 w16cex w16sdtdh wp14">
   <w:body>
     <w:p>
       <w:pPr>
@@ -3490,7 +3490,7 @@
     </w:p>
     <w:tbl>
       <w:tblPr>
-        <w:tblW w:w="2250" w:type="pct"/>
+        <w:tblW w:w="4135" w:type="pct"/>
         <w:tblCellSpacing w:w="15" w:type="dxa"/>
         <w:tblCellMar>
           <w:top w:w="15" w:type="dxa"/>
@@ -3501,7 +3501,7 @@
         <w:tblLook w:val="04A0" w:firstRow="1" w:lastRow="0" w:firstColumn="1" w:lastColumn="0" w:noHBand="0" w:noVBand="1"/>
       </w:tblPr>
       <w:tblGrid>
-        <w:gridCol w:w="4212"/>
+        <w:gridCol w:w="7741"/>
       </w:tblGrid>
       <w:tr>
         <w:trPr>
@@ -3509,7 +3509,7 @@
         </w:trPr>
         <w:tc>
           <w:tcPr>
-            <w:tcW w:w="0" w:type="auto"/>
+            <w:tcW w:w="4961" w:type="pct"/>
             <w:vAlign w:val="center"/>
             <w:hideMark/>
           </w:tcPr>
@@ -3932,7 +3932,7 @@
     </w:p>
     <w:tbl>
       <w:tblPr>
-        <w:tblW w:w="2250" w:type="pct"/>
+        <w:tblW w:w="4471" w:type="pct"/>
         <w:tblCellSpacing w:w="15" w:type="dxa"/>
         <w:tblCellMar>
           <w:top w:w="15" w:type="dxa"/>
@@ -3943,7 +3943,7 @@
         <w:tblLook w:val="04A0" w:firstRow="1" w:lastRow="0" w:firstColumn="1" w:lastColumn="0" w:noHBand="0" w:noVBand="1"/>
       </w:tblPr>
       <w:tblGrid>
-        <w:gridCol w:w="4212"/>
+        <w:gridCol w:w="8370"/>
       </w:tblGrid>
       <w:tr>
         <w:trPr>
@@ -3951,7 +3951,7 @@
         </w:trPr>
         <w:tc>
           <w:tcPr>
-            <w:tcW w:w="0" w:type="auto"/>
+            <w:tcW w:w="4964" w:type="pct"/>
             <w:vAlign w:val="center"/>
             <w:hideMark/>
           </w:tcPr>
@@ -4112,7 +4112,7 @@
 </file>
 
 <file path=word/numbering.xml><?xml version="1.0" encoding="utf-8"?>
-<w:numbering xmlns:wpc="http://schemas.microsoft.com/office/word/2010/wordprocessingCanvas" xmlns:cx="http://schemas.microsoft.com/office/drawing/2014/chartex" xmlns:cx1="http://schemas.microsoft.com/office/drawing/2015/9/8/chartex" xmlns:cx2="http://schemas.microsoft.com/office/drawing/2015/10/21/chartex" xmlns:cx3="http://schemas.microsoft.com/office/drawing/2016/5/9/chartex" xmlns:cx4="http://schemas.microsoft.com/office/drawing/2016/5/10/chartex" xmlns:cx5="http://schemas.microsoft.com/office/drawing/2016/5/11/chartex" xmlns:cx6="http://schemas.microsoft.com/office/drawing/2016/5/12/chartex" xmlns:cx7="http://schemas.microsoft.com/office/drawing/2016/5/13/chartex" xmlns:cx8="http://schemas.microsoft.com/office/drawing/2016/5/14/chartex" xmlns:mc="http://schemas.openxmlformats.org/markup-compatibility/2006" xmlns:aink="http://schemas.microsoft.com/office/drawing/2016/ink" xmlns:am3d="http://schemas.microsoft.com/office/drawing/2017/model3d" xmlns:o="urn:schemas-microsoft-com:office:office" xmlns:r="http://schemas.openxmlformats.org/officeDocument/2006/relationships" xmlns:m="http://schemas.openxmlformats.org/officeDocument/2006/math" xmlns:v="urn:schemas-microsoft-com:vml" xmlns:wp14="http://schemas.microsoft.com/office/word/2010/wordprocessingDrawing" xmlns:wp="http://schemas.openxmlformats.org/drawingml/2006/wordprocessingDrawing" xmlns:w10="urn:schemas-microsoft-com:office:word" xmlns:w="http://schemas.openxmlformats.org/wordprocessingml/2006/main" xmlns:w14="http://schemas.microsoft.com/office/word/2010/wordml" xmlns:w15="http://schemas.microsoft.com/office/word/2012/wordml" xmlns:w16cex="http://schemas.microsoft.com/office/word/2018/wordml/cex" xmlns:w16cid="http://schemas.microsoft.com/office/word/2016/wordml/cid" xmlns:w16="http://schemas.microsoft.com/office/word/2018/wordml" xmlns:w16se="http://schemas.microsoft.com/office/word/2015/wordml/symex" xmlns:wpg="http://schemas.microsoft.com/office/word/2010/wordprocessingGroup" xmlns:wpi="http://schemas.microsoft.com/office/word/2010/wordprocessingInk" xmlns:wne="http://schemas.microsoft.com/office/word/2006/wordml" xmlns:wps="http://schemas.microsoft.com/office/word/2010/wordprocessingShape" mc:Ignorable="w14 w15 w16se w16cid w16 w16cex wp14">
+<w:numbering xmlns:wpc="http://schemas.microsoft.com/office/word/2010/wordprocessingCanvas" xmlns:cx="http://schemas.microsoft.com/office/drawing/2014/chartex" xmlns:cx1="http://schemas.microsoft.com/office/drawing/2015/9/8/chartex" xmlns:cx2="http://schemas.microsoft.com/office/drawing/2015/10/21/chartex" xmlns:cx3="http://schemas.microsoft.com/office/drawing/2016/5/9/chartex" xmlns:cx4="http://schemas.microsoft.com/office/drawing/2016/5/10/chartex" xmlns:cx5="http://schemas.microsoft.com/office/drawing/2016/5/11/chartex" xmlns:cx6="http://schemas.microsoft.com/office/drawing/2016/5/12/chartex" xmlns:cx7="http://schemas.microsoft.com/office/drawing/2016/5/13/chartex" xmlns:cx8="http://schemas.microsoft.com/office/drawing/2016/5/14/chartex" xmlns:mc="http://schemas.openxmlformats.org/markup-compatibility/2006" xmlns:aink="http://schemas.microsoft.com/office/drawing/2016/ink" xmlns:am3d="http://schemas.microsoft.com/office/drawing/2017/model3d" xmlns:o="urn:schemas-microsoft-com:office:office" xmlns:r="http://schemas.openxmlformats.org/officeDocument/2006/relationships" xmlns:m="http://schemas.openxmlformats.org/officeDocument/2006/math" xmlns:v="urn:schemas-microsoft-com:vml" xmlns:wp14="http://schemas.microsoft.com/office/word/2010/wordprocessingDrawing" xmlns:wp="http://schemas.openxmlformats.org/drawingml/2006/wordprocessingDrawing" xmlns:w10="urn:schemas-microsoft-com:office:word" xmlns:w="http://schemas.openxmlformats.org/wordprocessingml/2006/main" xmlns:w14="http://schemas.microsoft.com/office/word/2010/wordml" xmlns:w15="http://schemas.microsoft.com/office/word/2012/wordml" xmlns:w16cex="http://schemas.microsoft.com/office/word/2018/wordml/cex" xmlns:w16cid="http://schemas.microsoft.com/office/word/2016/wordml/cid" xmlns:w16="http://schemas.microsoft.com/office/word/2018/wordml" xmlns:w16sdtdh="http://schemas.microsoft.com/office/word/2020/wordml/sdtdatahash" xmlns:w16se="http://schemas.microsoft.com/office/word/2015/wordml/symex" xmlns:wpg="http://schemas.microsoft.com/office/word/2010/wordprocessingGroup" xmlns:wpi="http://schemas.microsoft.com/office/word/2010/wordprocessingInk" xmlns:wne="http://schemas.microsoft.com/office/word/2006/wordml" xmlns:wps="http://schemas.microsoft.com/office/word/2010/wordprocessingShape" mc:Ignorable="w14 w15 w16se w16cid w16 w16cex w16sdtdh wp14">
   <w:abstractNum w:abstractNumId="0" w15:restartNumberingAfterBreak="0">
     <w:nsid w:val="260827E7"/>
     <w:multiLevelType w:val="multilevel"/>
@@ -4537,7 +4537,7 @@
 </file>
 
 <file path=word/styles.xml><?xml version="1.0" encoding="utf-8"?>
-<w:styles xmlns:mc="http://schemas.openxmlformats.org/markup-compatibility/2006" xmlns:r="http://schemas.openxmlformats.org/officeDocument/2006/relationships" xmlns:w="http://schemas.openxmlformats.org/wordprocessingml/2006/main" xmlns:w14="http://schemas.microsoft.com/office/word/2010/wordml" xmlns:w15="http://schemas.microsoft.com/office/word/2012/wordml" xmlns:w16cex="http://schemas.microsoft.com/office/word/2018/wordml/cex" xmlns:w16cid="http://schemas.microsoft.com/office/word/2016/wordml/cid" xmlns:w16="http://schemas.microsoft.com/office/word/2018/wordml" xmlns:w16se="http://schemas.microsoft.com/office/word/2015/wordml/symex" mc:Ignorable="w14 w15 w16se w16cid w16 w16cex">
+<w:styles xmlns:mc="http://schemas.openxmlformats.org/markup-compatibility/2006" xmlns:r="http://schemas.openxmlformats.org/officeDocument/2006/relationships" xmlns:w="http://schemas.openxmlformats.org/wordprocessingml/2006/main" xmlns:w14="http://schemas.microsoft.com/office/word/2010/wordml" xmlns:w15="http://schemas.microsoft.com/office/word/2012/wordml" xmlns:w16cex="http://schemas.microsoft.com/office/word/2018/wordml/cex" xmlns:w16cid="http://schemas.microsoft.com/office/word/2016/wordml/cid" xmlns:w16="http://schemas.microsoft.com/office/word/2018/wordml" xmlns:w16sdtdh="http://schemas.microsoft.com/office/word/2020/wordml/sdtdatahash" xmlns:w16se="http://schemas.microsoft.com/office/word/2015/wordml/symex" mc:Ignorable="w14 w15 w16se w16cid w16 w16cex w16sdtdh">
   <w:docDefaults>
     <w:rPrDefault>
       <w:rPr>
@@ -4972,8 +4972,8 @@
     <w:basedOn w:val="DefaultParagraphFont"/>
     <w:rsid w:val="0009250F"/>
   </w:style>
-  <w:style w:type="paragraph" w:customStyle="1" w:styleId="quote">
-    <w:name w:val="quote"/>
+  <w:style w:type="paragraph" w:customStyle="1" w:styleId="Quote1">
+    <w:name w:val="Quote1"/>
     <w:basedOn w:val="Normal"/>
     <w:rsid w:val="0009250F"/>
     <w:pPr>

</xml_diff>